<commit_message>
Added final versions of whitepaper and spreadsheet
</commit_message>
<xml_diff>
--- a/Whitepaper.docx
+++ b/Whitepaper.docx
@@ -4213,6 +4213,24 @@
         <w:t xml:space="preserve">This white paper investigates and discusses the various factors that can affect how many threads of execution are optimal for a given program. Specifically, we consider the bounding factor of the program’s performance (IO or CPU operations) as well as the number and type of hardware threads available. For IO-bound programs, we find that there is no specific limit on the maximum number of execution threads to be used, but there are diminishing returns for more threads and the speed of said operations and the potential for cache thrashing must be considered. For CPU-bound programs, we find there is no advantage to having more threads of execution than there are hardware threads available, and some hardware architectures offer no advantages for exceeding the number of hardware cores, depending on the math operations done in the program. </w:t>
       </w:r>
       <w:r>
+        <w:t>For smaller-scale CPU-bound tasks, a limited number of hardware threads is acceptable due to little absolute-time inefficiency. For larger-scale CPU-bound tasks, increasing the number of hardware threads available (by upgrading/adding CPUs) is advantageous as it will significantly affect the absolute</w:t>
+      </w:r>
+      <w:r>
+        <w:t xml:space="preserve"> </w:t>
+      </w:r>
+      <w:r>
+        <w:t>(non-percentage)</w:t>
+      </w:r>
+      <w:r>
+        <w:t xml:space="preserve"> amount of </w:t>
+      </w:r>
+      <w:r>
+        <w:t>time used</w:t>
+      </w:r>
+      <w:r>
+        <w:t>.</w:t>
+      </w:r>
+      <w:r>
         <w:rPr>
           <w:b/>
           <w:bCs/>
@@ -4301,7 +4319,19 @@
         </w:sdtContent>
       </w:sdt>
       <w:r>
-        <w:t xml:space="preserve">. Parallelization will never be complete for most programs, as there typically must be a section of code combining the results from various threads. Therefore, there will be diminishing returns with increasing the number of execution threads, until some optimal solution for the given program is found. This is something explored in </w:t>
+        <w:t xml:space="preserve">. Parallelization will never be complete for most programs, as there typically must be a section of code combining the results from various </w:t>
+      </w:r>
+      <w:r>
+        <w:t xml:space="preserve">parallel </w:t>
+      </w:r>
+      <w:r>
+        <w:t xml:space="preserve">threads. Therefore, there will be diminishing returns with increasing the number of execution threads, until some optimal solution for the given program is found. This is something </w:t>
+      </w:r>
+      <w:r>
+        <w:t xml:space="preserve">further </w:t>
+      </w:r>
+      <w:r>
+        <w:t xml:space="preserve">explored in </w:t>
       </w:r>
       <w:sdt>
         <w:sdtPr>
@@ -4587,6 +4617,7 @@
         <w:pStyle w:val="Heading1"/>
       </w:pPr>
       <w:r>
+        <w:lastRenderedPageBreak/>
         <w:t>Results</w:t>
       </w:r>
     </w:p>
@@ -4598,11 +4629,7 @@
         <w:t xml:space="preserve"> (below)</w:t>
       </w:r>
       <w:r>
-        <w:t xml:space="preserve"> shows us the combined results of all our tested systems on the IO-bounded test. As we can see, all of our systems took almost exactly the same amount of time for each number of threads to </w:t>
-      </w:r>
-      <w:r>
-        <w:lastRenderedPageBreak/>
-        <w:t>complete this task, indicating that this test is not hardware-bound. There is also a general trend, indicated by the trend line, that shows more threads tends to be better for this IO bounded task</w:t>
+        <w:t xml:space="preserve"> shows us the combined results of all our tested systems on the IO-bounded test. As we can see, all of our systems took almost exactly the same amount of time for each number of threads to complete this task, indicating that this test is not hardware-bound. There is also a general trend, indicated by the trend line, that shows more threads tends to be better for this IO bounded task</w:t>
       </w:r>
       <w:r>
         <w:t>.</w:t>
@@ -4653,9 +4680,9 @@
                 <w:noProof/>
               </w:rPr>
               <w:drawing>
-                <wp:inline distT="0" distB="0" distL="0" distR="0" wp14:anchorId="2804EF32" wp14:editId="4B1B5FB0">
-                  <wp:extent cx="5829300" cy="3124200"/>
-                  <wp:effectExtent l="0" t="0" r="0" b="0"/>
+                <wp:inline distT="0" distB="0" distL="0" distR="0" wp14:anchorId="2804EF32" wp14:editId="4F4A61C6">
+                  <wp:extent cx="5829300" cy="2849880"/>
+                  <wp:effectExtent l="0" t="0" r="0" b="7620"/>
                   <wp:docPr id="1" name="Chart 1">
                     <a:extLst xmlns:a="http://schemas.openxmlformats.org/drawingml/2006/main">
                       <a:ext uri="{FF2B5EF4-FFF2-40B4-BE49-F238E27FC236}">
@@ -4691,7 +4718,7 @@
                 <w:noProof/>
               </w:rPr>
               <w:drawing>
-                <wp:inline distT="0" distB="0" distL="0" distR="0" wp14:anchorId="606031A6" wp14:editId="655D8CC3">
+                <wp:inline distT="0" distB="0" distL="0" distR="0" wp14:anchorId="606031A6" wp14:editId="58667092">
                   <wp:extent cx="5943600" cy="2637790"/>
                   <wp:effectExtent l="0" t="0" r="0" b="10160"/>
                   <wp:docPr id="40" name="Chart 40">
@@ -4735,7 +4762,6 @@
         </w:tc>
       </w:tr>
     </w:tbl>
-    <w:p/>
     <w:p>
       <w:r>
         <w:lastRenderedPageBreak/>
@@ -4968,8 +4994,8 @@
                 <w:noProof/>
               </w:rPr>
               <w:drawing>
-                <wp:inline distT="0" distB="0" distL="0" distR="0" wp14:anchorId="254B524D" wp14:editId="19508373">
-                  <wp:extent cx="5943600" cy="3352800"/>
+                <wp:inline distT="0" distB="0" distL="0" distR="0" wp14:anchorId="254B524D" wp14:editId="36C6414D">
+                  <wp:extent cx="5943600" cy="3505200"/>
                   <wp:effectExtent l="0" t="0" r="0" b="0"/>
                   <wp:docPr id="9" name="Chart 9">
                     <a:extLst xmlns:a="http://schemas.openxmlformats.org/drawingml/2006/main">
@@ -5085,6 +5111,7 @@
           <w:id w:val="-414312649"/>
           <w:citation/>
         </w:sdtPr>
+        <w:sdtEndPr/>
         <w:sdtContent>
           <w:r>
             <w:fldChar w:fldCharType="begin"/>
@@ -5110,10 +5137,28 @@
         <w:t>.</w:t>
       </w:r>
       <w:r>
-        <w:t xml:space="preserve"> Thus, if tasks are kept small, then a smaller number of hardware threads is acceptable due to smaller losses of real time. If tasks are very large, then </w:t>
+        <w:t xml:space="preserve"> Thus, if tasks are kept small, then a smaller number of hardware threads is acceptable due to smaller </w:t>
       </w:r>
       <w:r>
-        <w:t>more threads would appreciably decrease the real-time taken.</w:t>
+        <w:t>absolute</w:t>
+      </w:r>
+      <w:r>
+        <w:t xml:space="preserve"> (non-percentage)</w:t>
+      </w:r>
+      <w:r>
+        <w:t xml:space="preserve"> time loss</w:t>
+      </w:r>
+      <w:r>
+        <w:t xml:space="preserve">. If tasks are very large, then </w:t>
+      </w:r>
+      <w:r>
+        <w:t xml:space="preserve">more threads would appreciably decrease the </w:t>
+      </w:r>
+      <w:r>
+        <w:t xml:space="preserve">absolute </w:t>
+      </w:r>
+      <w:r>
+        <w:t>time taken.</w:t>
       </w:r>
     </w:p>
     <w:p>
@@ -6777,7 +6822,43 @@
             </c:spPr>
             <c:trendlineType val="power"/>
             <c:dispRSqr val="0"/>
-            <c:dispEq val="0"/>
+            <c:dispEq val="1"/>
+            <c:trendlineLbl>
+              <c:layout>
+                <c:manualLayout>
+                  <c:x val="0.205780453913849"/>
+                  <c:y val="0.24424313032299533"/>
+                </c:manualLayout>
+              </c:layout>
+              <c:numFmt formatCode="General" sourceLinked="0"/>
+              <c:spPr>
+                <a:noFill/>
+                <a:ln>
+                  <a:noFill/>
+                </a:ln>
+                <a:effectLst/>
+              </c:spPr>
+              <c:txPr>
+                <a:bodyPr rot="0" spcFirstLastPara="1" vertOverflow="ellipsis" vert="horz" wrap="square" anchor="ctr" anchorCtr="1"/>
+                <a:lstStyle/>
+                <a:p>
+                  <a:pPr>
+                    <a:defRPr sz="900" b="0" i="0" u="none" strike="noStrike" kern="1200" baseline="0">
+                      <a:solidFill>
+                        <a:schemeClr val="tx1">
+                          <a:lumMod val="65000"/>
+                          <a:lumOff val="35000"/>
+                        </a:schemeClr>
+                      </a:solidFill>
+                      <a:latin typeface="+mn-lt"/>
+                      <a:ea typeface="+mn-ea"/>
+                      <a:cs typeface="+mn-cs"/>
+                    </a:defRPr>
+                  </a:pPr>
+                  <a:endParaRPr lang="en-US"/>
+                </a:p>
+              </c:txPr>
+            </c:trendlineLbl>
           </c:trendline>
           <c:val>
             <c:numRef>
@@ -7268,8 +7349,8 @@
             <c:trendlineLbl>
               <c:layout>
                 <c:manualLayout>
-                  <c:x val="1.0437445319335084E-3"/>
-                  <c:y val="-0.24255613881598134"/>
+                  <c:x val="0.18463978060434752"/>
+                  <c:y val="6.4618487445930115E-2"/>
                 </c:manualLayout>
               </c:layout>
               <c:numFmt formatCode="General" sourceLinked="0"/>
@@ -11645,8 +11726,8 @@
             <c:trendlineLbl>
               <c:layout>
                 <c:manualLayout>
-                  <c:x val="1.385418887604809E-2"/>
-                  <c:y val="2.3818990629156839E-2"/>
+                  <c:x val="1.4644155057540884E-2"/>
+                  <c:y val="3.8519744691004533E-2"/>
                 </c:manualLayout>
               </c:layout>
               <c:numFmt formatCode="General" sourceLinked="0"/>

</xml_diff>